<commit_message>
Added create all entries test file.
</commit_message>
<xml_diff>
--- a/tests/resources/Saved/21TRC05611_Crim_Traffic Judgment Entry.docx
+++ b/tests/resources/Saved/21TRC05611_Crim_Traffic Judgment Entry.docx
@@ -519,14 +519,6 @@
         </w:rPr>
         <w:t xml:space="preserve"/>
       </w:r>
-      <w:r>
-        <w:rPr>
-          <w:rFonts w:ascii="Palatino Linotype" w:hAnsi="Palatino Linotype"/>
-          <w:sz w:val="20"/>
-          <w:szCs w:val="20"/>
-        </w:rPr>
-        <w:tab/>
-      </w:r>
     </w:p>
     <w:p>
       <w:pPr>
@@ -606,7 +598,7 @@
           <w:sz w:val="20"/>
           <w:szCs w:val="20"/>
         </w:rPr>
-        <w:t xml:space="preserve"> on April 05, 2022.</w:t>
+        <w:t xml:space="preserve"> on April 07, 2022.</w:t>
       </w:r>
       <w:r>
         <w:rPr>
@@ -785,18 +777,9 @@
         </w:rPr>
         <w:t xml:space="preserve"/>
       </w:r>
-      <w:r>
-        <w:rPr>
-          <w:rFonts w:ascii="Palatino Linotype" w:hAnsi="Palatino Linotype"/>
-          <w:sz w:val="20"/>
-          <w:szCs w:val="20"/>
-        </w:rPr>
-        <w:t xml:space="preserve"/>
-      </w:r>
     </w:p>
     <w:p>
       <w:pPr>
-        <w:jc w:val="both"/>
         <w:rPr>
           <w:rFonts w:ascii="Palatino Linotype" w:hAnsi="Palatino Linotype"/>
           <w:sz w:val="20"/>
@@ -812,11 +795,11 @@
         <w:tblLook w:val="04A0" w:firstRow="1" w:lastRow="0" w:firstColumn="1" w:lastColumn="0" w:noHBand="0" w:noVBand="1"/>
       </w:tblPr>
       <w:tblGrid>
-        <w:gridCol w:w="1745"/>
+        <w:gridCol w:w="1440"/>
         <w:gridCol w:w="1247"/>
         <w:gridCol w:w="2631"/>
         <w:gridCol w:w="1305"/>
-        <w:gridCol w:w="1732"/>
+        <w:gridCol w:w="1656"/>
       </w:tblGrid>
       <w:tr>
         <w:trPr>
@@ -824,7 +807,7 @@
         </w:trPr>
         <w:tc>
           <w:tcPr>
-            <w:tcW w:w="2182" w:type="dxa"/>
+            <w:tcW w:w="1801" w:type="dxa"/>
           </w:tcPr>
           <w:p>
             <w:pPr>
@@ -1023,7 +1006,7 @@
         </w:trPr>
         <w:tc>
           <w:tcPr>
-            <w:tcW w:w="2182" w:type="dxa"/>
+            <w:tcW w:w="1801" w:type="dxa"/>
           </w:tcPr>
           <w:p>
             <w:pPr>
@@ -1218,7 +1201,7 @@
         </w:trPr>
         <w:tc>
           <w:tcPr>
-            <w:tcW w:w="2182" w:type="dxa"/>
+            <w:tcW w:w="1801" w:type="dxa"/>
           </w:tcPr>
           <w:p>
             <w:pPr>
@@ -1413,7 +1396,7 @@
         </w:trPr>
         <w:tc>
           <w:tcPr>
-            <w:tcW w:w="2182" w:type="dxa"/>
+            <w:tcW w:w="1801" w:type="dxa"/>
           </w:tcPr>
           <w:p>
             <w:pPr>
@@ -1483,7 +1466,7 @@
                 <w:sz w:val="20"/>
                 <w:szCs w:val="20"/>
               </w:rPr>
-              <w:t xml:space="preserve">Guilty</w:t>
+              <w:t xml:space="preserve">No Contest</w:t>
             </w:r>
           </w:p>
         </w:tc>
@@ -1521,7 +1504,7 @@
                 <w:sz w:val="20"/>
                 <w:szCs w:val="20"/>
               </w:rPr>
-              <w:t xml:space="preserve">Guilty</w:t>
+              <w:t xml:space="preserve">No Contest</w:t>
             </w:r>
           </w:p>
         </w:tc>
@@ -1559,7 +1542,7 @@
                 <w:sz w:val="20"/>
                 <w:szCs w:val="20"/>
               </w:rPr>
-              <w:t xml:space="preserve">Guilty</w:t>
+              <w:t xml:space="preserve">No Contest</w:t>
             </w:r>
           </w:p>
         </w:tc>
@@ -1597,7 +1580,7 @@
                 <w:sz w:val="20"/>
                 <w:szCs w:val="20"/>
               </w:rPr>
-              <w:t xml:space="preserve">Guilty</w:t>
+              <w:t xml:space="preserve">No Contest</w:t>
             </w:r>
           </w:p>
         </w:tc>
@@ -1608,7 +1591,7 @@
         </w:trPr>
         <w:tc>
           <w:tcPr>
-            <w:tcW w:w="2182" w:type="dxa"/>
+            <w:tcW w:w="1801" w:type="dxa"/>
           </w:tcPr>
           <w:p>
             <w:pPr>
@@ -1803,7 +1786,7 @@
         </w:trPr>
         <w:tc>
           <w:tcPr>
-            <w:tcW w:w="2182" w:type="dxa"/>
+            <w:tcW w:w="1801" w:type="dxa"/>
           </w:tcPr>
           <w:p>
             <w:pPr>
@@ -1998,7 +1981,7 @@
         </w:trPr>
         <w:tc>
           <w:tcPr>
-            <w:tcW w:w="2182" w:type="dxa"/>
+            <w:tcW w:w="1801" w:type="dxa"/>
           </w:tcPr>
           <w:p>
             <w:pPr>
@@ -2207,466 +2190,19 @@
           </w:p>
         </w:tc>
       </w:tr>
-      <w:tr>
-        <w:trPr>
-          <w:jc w:val="center"/>
-        </w:trPr>
-        <w:tc>
-          <w:tcPr>
-            <w:tcW w:w="2182" w:type="dxa"/>
-          </w:tcPr>
-          <w:p>
-            <w:pPr>
-              <w:tabs>
-                <w:tab w:val="left" w:pos="-1080"/>
-                <w:tab w:val="left" w:pos="-720"/>
-                <w:tab w:val="left" w:pos="0"/>
-                <w:tab w:val="left" w:pos="720"/>
-                <w:tab w:val="left" w:pos="1440"/>
-                <w:tab w:val="left" w:pos="2160"/>
-                <w:tab w:val="left" w:pos="2880"/>
-                <w:tab w:val="left" w:pos="3600"/>
-                <w:tab w:val="left" w:pos="4320"/>
-                <w:tab w:val="left" w:pos="4680"/>
-              </w:tabs>
-              <w:rPr>
-                <w:rFonts w:ascii="Palatino Linotype" w:hAnsi="Palatino Linotype"/>
-                <w:b/>
-                <w:bCs/>
-                <w:sz w:val="20"/>
-                <w:szCs w:val="20"/>
-              </w:rPr>
-            </w:pPr>
-            <w:r>
-              <w:rPr>
-                <w:rFonts w:ascii="Palatino Linotype" w:hAnsi="Palatino Linotype"/>
-                <w:b/>
-                <w:bCs/>
-                <w:sz w:val="20"/>
-                <w:szCs w:val="20"/>
-              </w:rPr>
-              <w:t>Jail Days</w:t>
-            </w:r>
-          </w:p>
-        </w:tc>
-        <w:tc>
-          <w:tcPr>
-            <w:tcW w:w="3289" w:type="dxa"/>
-          </w:tcPr>
-          <w:p>
-            <w:pPr>
-              <w:tabs>
-                <w:tab w:val="left" w:pos="-1080"/>
-                <w:tab w:val="left" w:pos="-720"/>
-                <w:tab w:val="left" w:pos="0"/>
-                <w:tab w:val="left" w:pos="720"/>
-                <w:tab w:val="left" w:pos="1440"/>
-                <w:tab w:val="left" w:pos="2160"/>
-                <w:tab w:val="left" w:pos="2880"/>
-                <w:tab w:val="left" w:pos="3600"/>
-                <w:tab w:val="left" w:pos="4320"/>
-                <w:tab w:val="left" w:pos="4680"/>
-              </w:tabs>
-              <w:rPr>
-                <w:rFonts w:ascii="Palatino Linotype" w:hAnsi="Palatino Linotype"/>
-                <w:b/>
-                <w:bCs/>
-                <w:sz w:val="20"/>
-                <w:szCs w:val="20"/>
-              </w:rPr>
-            </w:pPr>
-            <w:r>
-              <w:rPr>
-                <w:rFonts w:ascii="Palatino Linotype" w:hAnsi="Palatino Linotype"/>
-                <w:b/>
-                <w:bCs/>
-                <w:sz w:val="20"/>
-                <w:szCs w:val="20"/>
-              </w:rPr>
-              <w:t xml:space="preserve">None</w:t>
-            </w:r>
-          </w:p>
-        </w:tc>
-        <w:tc>
-          <w:tcPr>
-            <w:tcW w:w="3289" w:type="dxa"/>
-          </w:tcPr>
-          <w:p>
-            <w:pPr>
-              <w:tabs>
-                <w:tab w:val="left" w:pos="-1080"/>
-                <w:tab w:val="left" w:pos="-720"/>
-                <w:tab w:val="left" w:pos="0"/>
-                <w:tab w:val="left" w:pos="720"/>
-                <w:tab w:val="left" w:pos="1440"/>
-                <w:tab w:val="left" w:pos="2160"/>
-                <w:tab w:val="left" w:pos="2880"/>
-                <w:tab w:val="left" w:pos="3600"/>
-                <w:tab w:val="left" w:pos="4320"/>
-                <w:tab w:val="left" w:pos="4680"/>
-              </w:tabs>
-              <w:rPr>
-                <w:rFonts w:ascii="Palatino Linotype" w:hAnsi="Palatino Linotype"/>
-                <w:b/>
-                <w:bCs/>
-                <w:sz w:val="20"/>
-                <w:szCs w:val="20"/>
-              </w:rPr>
-            </w:pPr>
-            <w:r>
-              <w:rPr>
-                <w:rFonts w:ascii="Palatino Linotype" w:hAnsi="Palatino Linotype"/>
-                <w:b/>
-                <w:bCs/>
-                <w:sz w:val="20"/>
-                <w:szCs w:val="20"/>
-              </w:rPr>
-              <w:t xml:space="preserve">None</w:t>
-            </w:r>
-          </w:p>
-        </w:tc>
-        <w:tc>
-          <w:tcPr>
-            <w:tcW w:w="3289" w:type="dxa"/>
-          </w:tcPr>
-          <w:p>
-            <w:pPr>
-              <w:tabs>
-                <w:tab w:val="left" w:pos="-1080"/>
-                <w:tab w:val="left" w:pos="-720"/>
-                <w:tab w:val="left" w:pos="0"/>
-                <w:tab w:val="left" w:pos="720"/>
-                <w:tab w:val="left" w:pos="1440"/>
-                <w:tab w:val="left" w:pos="2160"/>
-                <w:tab w:val="left" w:pos="2880"/>
-                <w:tab w:val="left" w:pos="3600"/>
-                <w:tab w:val="left" w:pos="4320"/>
-                <w:tab w:val="left" w:pos="4680"/>
-              </w:tabs>
-              <w:rPr>
-                <w:rFonts w:ascii="Palatino Linotype" w:hAnsi="Palatino Linotype"/>
-                <w:b/>
-                <w:bCs/>
-                <w:sz w:val="20"/>
-                <w:szCs w:val="20"/>
-              </w:rPr>
-            </w:pPr>
-            <w:r>
-              <w:rPr>
-                <w:rFonts w:ascii="Palatino Linotype" w:hAnsi="Palatino Linotype"/>
-                <w:b/>
-                <w:bCs/>
-                <w:sz w:val="20"/>
-                <w:szCs w:val="20"/>
-              </w:rPr>
-              <w:t xml:space="preserve">None</w:t>
-            </w:r>
-          </w:p>
-        </w:tc>
-        <w:tc>
-          <w:tcPr>
-            <w:tcW w:w="3289" w:type="dxa"/>
-          </w:tcPr>
-          <w:p>
-            <w:pPr>
-              <w:tabs>
-                <w:tab w:val="left" w:pos="-1080"/>
-                <w:tab w:val="left" w:pos="-720"/>
-                <w:tab w:val="left" w:pos="0"/>
-                <w:tab w:val="left" w:pos="720"/>
-                <w:tab w:val="left" w:pos="1440"/>
-                <w:tab w:val="left" w:pos="2160"/>
-                <w:tab w:val="left" w:pos="2880"/>
-                <w:tab w:val="left" w:pos="3600"/>
-                <w:tab w:val="left" w:pos="4320"/>
-                <w:tab w:val="left" w:pos="4680"/>
-              </w:tabs>
-              <w:rPr>
-                <w:rFonts w:ascii="Palatino Linotype" w:hAnsi="Palatino Linotype"/>
-                <w:b/>
-                <w:bCs/>
-                <w:sz w:val="20"/>
-                <w:szCs w:val="20"/>
-              </w:rPr>
-            </w:pPr>
-            <w:r>
-              <w:rPr>
-                <w:rFonts w:ascii="Palatino Linotype" w:hAnsi="Palatino Linotype"/>
-                <w:b/>
-                <w:bCs/>
-                <w:sz w:val="20"/>
-                <w:szCs w:val="20"/>
-              </w:rPr>
-              <w:t xml:space="preserve">None</w:t>
-            </w:r>
-          </w:p>
-        </w:tc>
-      </w:tr>
-      <w:tr>
-        <w:trPr>
-          <w:jc w:val="center"/>
-        </w:trPr>
-        <w:tc>
-          <w:tcPr>
-            <w:tcW w:w="2182" w:type="dxa"/>
-          </w:tcPr>
-          <w:p>
-            <w:pPr>
-              <w:tabs>
-                <w:tab w:val="left" w:pos="-1080"/>
-                <w:tab w:val="left" w:pos="-720"/>
-                <w:tab w:val="left" w:pos="0"/>
-                <w:tab w:val="left" w:pos="720"/>
-                <w:tab w:val="left" w:pos="1440"/>
-                <w:tab w:val="left" w:pos="2160"/>
-                <w:tab w:val="left" w:pos="2880"/>
-                <w:tab w:val="left" w:pos="3600"/>
-                <w:tab w:val="left" w:pos="4320"/>
-                <w:tab w:val="left" w:pos="4680"/>
-              </w:tabs>
-              <w:rPr>
-                <w:rFonts w:ascii="Palatino Linotype" w:hAnsi="Palatino Linotype"/>
-                <w:b/>
-                <w:bCs/>
-                <w:sz w:val="20"/>
-                <w:szCs w:val="20"/>
-              </w:rPr>
-            </w:pPr>
-            <w:r>
-              <w:rPr>
-                <w:rFonts w:ascii="Palatino Linotype" w:hAnsi="Palatino Linotype"/>
-                <w:b/>
-                <w:bCs/>
-                <w:sz w:val="20"/>
-                <w:szCs w:val="20"/>
-              </w:rPr>
-              <w:t>Jail Days</w:t>
-            </w:r>
-            <w:r>
-              <w:rPr>
-                <w:rFonts w:ascii="Palatino Linotype" w:hAnsi="Palatino Linotype"/>
-                <w:b/>
-                <w:bCs/>
-                <w:sz w:val="20"/>
-                <w:szCs w:val="20"/>
-              </w:rPr>
-              <w:t xml:space="preserve"> </w:t>
-            </w:r>
-            <w:r>
-              <w:rPr>
-                <w:rFonts w:ascii="Palatino Linotype" w:hAnsi="Palatino Linotype"/>
-                <w:b/>
-                <w:bCs/>
-                <w:sz w:val="20"/>
-                <w:szCs w:val="20"/>
-              </w:rPr>
-              <w:t>Suspended</w:t>
-            </w:r>
-          </w:p>
-        </w:tc>
-        <w:tc>
-          <w:tcPr>
-            <w:tcW w:w="3289" w:type="dxa"/>
-          </w:tcPr>
-          <w:p>
-            <w:pPr>
-              <w:tabs>
-                <w:tab w:val="left" w:pos="-1080"/>
-                <w:tab w:val="left" w:pos="-720"/>
-                <w:tab w:val="left" w:pos="0"/>
-                <w:tab w:val="left" w:pos="720"/>
-                <w:tab w:val="left" w:pos="1440"/>
-                <w:tab w:val="left" w:pos="2160"/>
-                <w:tab w:val="left" w:pos="2880"/>
-                <w:tab w:val="left" w:pos="3600"/>
-                <w:tab w:val="left" w:pos="4320"/>
-                <w:tab w:val="left" w:pos="4680"/>
-              </w:tabs>
-              <w:rPr>
-                <w:rFonts w:ascii="Palatino Linotype" w:hAnsi="Palatino Linotype"/>
-                <w:b/>
-                <w:bCs/>
-                <w:sz w:val="20"/>
-                <w:szCs w:val="20"/>
-              </w:rPr>
-            </w:pPr>
-            <w:r>
-              <w:rPr>
-                <w:rFonts w:ascii="Palatino Linotype" w:hAnsi="Palatino Linotype"/>
-                <w:b/>
-                <w:bCs/>
-                <w:sz w:val="20"/>
-                <w:szCs w:val="20"/>
-              </w:rPr>
-              <w:t xml:space="preserve">None</w:t>
-            </w:r>
-          </w:p>
-        </w:tc>
-        <w:tc>
-          <w:tcPr>
-            <w:tcW w:w="3289" w:type="dxa"/>
-          </w:tcPr>
-          <w:p>
-            <w:pPr>
-              <w:tabs>
-                <w:tab w:val="left" w:pos="-1080"/>
-                <w:tab w:val="left" w:pos="-720"/>
-                <w:tab w:val="left" w:pos="0"/>
-                <w:tab w:val="left" w:pos="720"/>
-                <w:tab w:val="left" w:pos="1440"/>
-                <w:tab w:val="left" w:pos="2160"/>
-                <w:tab w:val="left" w:pos="2880"/>
-                <w:tab w:val="left" w:pos="3600"/>
-                <w:tab w:val="left" w:pos="4320"/>
-                <w:tab w:val="left" w:pos="4680"/>
-              </w:tabs>
-              <w:rPr>
-                <w:rFonts w:ascii="Palatino Linotype" w:hAnsi="Palatino Linotype"/>
-                <w:b/>
-                <w:bCs/>
-                <w:sz w:val="20"/>
-                <w:szCs w:val="20"/>
-              </w:rPr>
-            </w:pPr>
-            <w:r>
-              <w:rPr>
-                <w:rFonts w:ascii="Palatino Linotype" w:hAnsi="Palatino Linotype"/>
-                <w:b/>
-                <w:bCs/>
-                <w:sz w:val="20"/>
-                <w:szCs w:val="20"/>
-              </w:rPr>
-              <w:t xml:space="preserve">None</w:t>
-            </w:r>
-          </w:p>
-        </w:tc>
-        <w:tc>
-          <w:tcPr>
-            <w:tcW w:w="3289" w:type="dxa"/>
-          </w:tcPr>
-          <w:p>
-            <w:pPr>
-              <w:tabs>
-                <w:tab w:val="left" w:pos="-1080"/>
-                <w:tab w:val="left" w:pos="-720"/>
-                <w:tab w:val="left" w:pos="0"/>
-                <w:tab w:val="left" w:pos="720"/>
-                <w:tab w:val="left" w:pos="1440"/>
-                <w:tab w:val="left" w:pos="2160"/>
-                <w:tab w:val="left" w:pos="2880"/>
-                <w:tab w:val="left" w:pos="3600"/>
-                <w:tab w:val="left" w:pos="4320"/>
-                <w:tab w:val="left" w:pos="4680"/>
-              </w:tabs>
-              <w:rPr>
-                <w:rFonts w:ascii="Palatino Linotype" w:hAnsi="Palatino Linotype"/>
-                <w:b/>
-                <w:bCs/>
-                <w:sz w:val="20"/>
-                <w:szCs w:val="20"/>
-              </w:rPr>
-            </w:pPr>
-            <w:r>
-              <w:rPr>
-                <w:rFonts w:ascii="Palatino Linotype" w:hAnsi="Palatino Linotype"/>
-                <w:b/>
-                <w:bCs/>
-                <w:sz w:val="20"/>
-                <w:szCs w:val="20"/>
-              </w:rPr>
-              <w:t xml:space="preserve">None</w:t>
-            </w:r>
-          </w:p>
-        </w:tc>
-        <w:tc>
-          <w:tcPr>
-            <w:tcW w:w="3289" w:type="dxa"/>
-          </w:tcPr>
-          <w:p>
-            <w:pPr>
-              <w:tabs>
-                <w:tab w:val="left" w:pos="-1080"/>
-                <w:tab w:val="left" w:pos="-720"/>
-                <w:tab w:val="left" w:pos="0"/>
-                <w:tab w:val="left" w:pos="720"/>
-                <w:tab w:val="left" w:pos="1440"/>
-                <w:tab w:val="left" w:pos="2160"/>
-                <w:tab w:val="left" w:pos="2880"/>
-                <w:tab w:val="left" w:pos="3600"/>
-                <w:tab w:val="left" w:pos="4320"/>
-                <w:tab w:val="left" w:pos="4680"/>
-              </w:tabs>
-              <w:rPr>
-                <w:rFonts w:ascii="Palatino Linotype" w:hAnsi="Palatino Linotype"/>
-                <w:b/>
-                <w:bCs/>
-                <w:sz w:val="20"/>
-                <w:szCs w:val="20"/>
-              </w:rPr>
-            </w:pPr>
-            <w:r>
-              <w:rPr>
-                <w:rFonts w:ascii="Palatino Linotype" w:hAnsi="Palatino Linotype"/>
-                <w:b/>
-                <w:bCs/>
-                <w:sz w:val="20"/>
-                <w:szCs w:val="20"/>
-              </w:rPr>
-              <w:t xml:space="preserve">None</w:t>
-            </w:r>
-          </w:p>
-        </w:tc>
-      </w:tr>
     </w:tbl>
     <w:p>
       <w:pPr>
+        <w:spacing w:line="276" w:lineRule="auto"/>
         <w:jc w:val="both"/>
         <w:rPr>
           <w:rFonts w:ascii="Palatino Linotype" w:hAnsi="Palatino Linotype"/>
+          <w:b/>
+          <w:bCs/>
           <w:sz w:val="20"/>
           <w:szCs w:val="20"/>
         </w:rPr>
       </w:pPr>
-      <w:r>
-        <w:rPr>
-          <w:rFonts w:ascii="Palatino Linotype" w:hAnsi="Palatino Linotype"/>
-          <w:sz w:val="20"/>
-          <w:szCs w:val="20"/>
-        </w:rPr>
-        <w:t xml:space="preserve"/>
-      </w:r>
-      <w:r>
-        <w:rPr>
-          <w:rFonts w:ascii="Palatino Linotype" w:hAnsi="Palatino Linotype"/>
-          <w:sz w:val="20"/>
-          <w:szCs w:val="20"/>
-        </w:rPr>
-        <w:t xml:space="preserve"/>
-      </w:r>
-      <w:r>
-        <w:rPr>
-          <w:rFonts w:ascii="Palatino Linotype" w:hAnsi="Palatino Linotype"/>
-          <w:sz w:val="20"/>
-          <w:szCs w:val="20"/>
-        </w:rPr>
-        <w:t xml:space="preserve"/>
-      </w:r>
-      <w:r>
-        <w:rPr>
-          <w:rFonts w:ascii="Palatino Linotype" w:hAnsi="Palatino Linotype"/>
-          <w:sz w:val="20"/>
-          <w:szCs w:val="20"/>
-        </w:rPr>
-        <w:t xml:space="preserve"/>
-      </w:r>
-      <w:r>
-        <w:rPr>
-          <w:rFonts w:ascii="Palatino Linotype" w:hAnsi="Palatino Linotype"/>
-          <w:sz w:val="20"/>
-          <w:szCs w:val="20"/>
-        </w:rPr>
-        <w:t xml:space="preserve"/>
-      </w:r>
     </w:p>
     <w:p>
       <w:pPr>
@@ -2705,7 +2241,7 @@
           <w:szCs w:val="20"/>
           <w:u w:val="single"/>
         </w:rPr>
-        <w:t xml:space="preserve">Court costs are assessed for the highest degree charge in this</w:t>
+        <w:t>Court costs are assessed for the highest degree charge in this</w:t>
       </w:r>
       <w:r>
         <w:rPr>
@@ -2725,31 +2261,6 @@
           <w:szCs w:val="20"/>
         </w:rPr>
         <w:t xml:space="preserve">. </w:t>
-      </w:r>
-      <w:r>
-        <w:rPr>
-          <w:rFonts w:ascii="Palatino Linotype" w:hAnsi="Palatino Linotype"/>
-          <w:sz w:val="20"/>
-          <w:szCs w:val="20"/>
-        </w:rPr>
-        <w:t xml:space="preserve"/>
-      </w:r>
-      <w:r>
-        <w:rPr>
-          <w:rFonts w:ascii="Palatino Linotype" w:hAnsi="Palatino Linotype"/>
-          <w:bCs/>
-          <w:sz w:val="20"/>
-          <w:szCs w:val="20"/>
-        </w:rPr>
-        <w:t xml:space="preserve"/>
-      </w:r>
-      <w:r>
-        <w:rPr>
-          <w:rFonts w:ascii="Palatino Linotype" w:hAnsi="Palatino Linotype"/>
-          <w:sz w:val="20"/>
-          <w:szCs w:val="20"/>
-        </w:rPr>
-        <w:t xml:space="preserve"/>
       </w:r>
       <w:r>
         <w:rPr>
@@ -2879,15 +2390,51 @@
           <w:sz w:val="20"/>
           <w:szCs w:val="20"/>
         </w:rPr>
-        <w:t xml:space="preserve">April 05, 2022</w:t>
-      </w:r>
-      <w:r>
-        <w:rPr>
-          <w:rFonts w:ascii="Palatino Linotype" w:hAnsi="Palatino Linotype"/>
-          <w:sz w:val="20"/>
-          <w:szCs w:val="20"/>
-        </w:rPr>
-        <w:t>.</w:t>
+        <w:t xml:space="preserve">April 07, 2022</w:t>
+      </w:r>
+      <w:r>
+        <w:rPr>
+          <w:rFonts w:ascii="Palatino Linotype" w:hAnsi="Palatino Linotype"/>
+          <w:sz w:val="20"/>
+          <w:szCs w:val="20"/>
+        </w:rPr>
+        <w:t xml:space="preserve">. </w:t>
+      </w:r>
+      <w:r>
+        <w:rPr>
+          <w:rFonts w:ascii="Palatino Linotype" w:hAnsi="Palatino Linotype"/>
+          <w:sz w:val="20"/>
+          <w:szCs w:val="20"/>
+        </w:rPr>
+        <w:t xml:space="preserve">Defendant shall receive credit at $50/day for </w:t>
+      </w:r>
+      <w:r>
+        <w:rPr>
+          <w:rFonts w:ascii="Palatino Linotype" w:hAnsi="Palatino Linotype"/>
+          <w:b/>
+          <w:bCs/>
+          <w:sz w:val="20"/>
+          <w:szCs w:val="20"/>
+        </w:rPr>
+        <w:t xml:space="preserve">2 </w:t>
+      </w:r>
+      <w:r>
+        <w:rPr>
+          <w:rFonts w:ascii="Palatino Linotype" w:hAnsi="Palatino Linotype"/>
+          <w:b/>
+          <w:bCs/>
+          <w:sz w:val="20"/>
+          <w:szCs w:val="20"/>
+        </w:rPr>
+        <w:t>jail day(s)</w:t>
+      </w:r>
+      <w:r>
+        <w:rPr>
+          <w:rFonts w:ascii="Palatino Linotype" w:hAnsi="Palatino Linotype"/>
+          <w:sz w:val="20"/>
+          <w:szCs w:val="20"/>
+        </w:rPr>
+        <w:t xml:space="preserve"> served for a non-jailable offense.</w:t>
       </w:r>
       <w:r>
         <w:rPr>
@@ -2896,14 +2443,6 @@
           <w:szCs w:val="20"/>
         </w:rPr>
         <w:t xml:space="preserve"> </w:t>
-      </w:r>
-      <w:r>
-        <w:rPr>
-          <w:rFonts w:ascii="Palatino Linotype" w:hAnsi="Palatino Linotype"/>
-          <w:sz w:val="20"/>
-          <w:szCs w:val="20"/>
-        </w:rPr>
-        <w:t xml:space="preserve"/>
       </w:r>
       <w:r>
         <w:rPr>
@@ -2957,6 +2496,124 @@
           <w:sz w:val="20"/>
           <w:szCs w:val="20"/>
         </w:rPr>
+        <w:t xml:space="preserve">Community Service.  </w:t>
+      </w:r>
+      <w:r>
+        <w:rPr>
+          <w:rFonts w:ascii="Palatino Linotype" w:hAnsi="Palatino Linotype"/>
+          <w:sz w:val="20"/>
+          <w:szCs w:val="20"/>
+        </w:rPr>
+        <w:t xml:space="preserve">Defendant </w:t>
+      </w:r>
+      <w:r>
+        <w:rPr>
+          <w:rFonts w:ascii="Palatino Linotype" w:hAnsi="Palatino Linotype"/>
+          <w:sz w:val="20"/>
+          <w:szCs w:val="20"/>
+        </w:rPr>
+        <w:t xml:space="preserve">shall </w:t>
+      </w:r>
+      <w:r>
+        <w:rPr>
+          <w:rFonts w:ascii="Palatino Linotype" w:hAnsi="Palatino Linotype"/>
+          <w:sz w:val="20"/>
+          <w:szCs w:val="20"/>
+        </w:rPr>
+        <w:t xml:space="preserve">complete </w:t>
+      </w:r>
+      <w:r>
+        <w:rPr>
+          <w:rFonts w:ascii="Palatino Linotype" w:hAnsi="Palatino Linotype"/>
+          <w:sz w:val="20"/>
+          <w:szCs w:val="20"/>
+        </w:rPr>
+        <w:t xml:space="preserve">50</w:t>
+      </w:r>
+      <w:r>
+        <w:rPr>
+          <w:rFonts w:ascii="Palatino Linotype" w:hAnsi="Palatino Linotype"/>
+          <w:sz w:val="20"/>
+          <w:szCs w:val="20"/>
+        </w:rPr>
+        <w:t xml:space="preserve"> hours of community service within </w:t>
+      </w:r>
+      <w:r>
+        <w:rPr>
+          <w:rFonts w:ascii="Palatino Linotype" w:hAnsi="Palatino Linotype"/>
+          <w:sz w:val="20"/>
+          <w:szCs w:val="20"/>
+        </w:rPr>
+        <w:t xml:space="preserve">60</w:t>
+      </w:r>
+      <w:r>
+        <w:rPr>
+          <w:rFonts w:ascii="Palatino Linotype" w:hAnsi="Palatino Linotype"/>
+          <w:sz w:val="20"/>
+          <w:szCs w:val="20"/>
+        </w:rPr>
+        <w:t xml:space="preserve"> days. Defendant shall show proof of completion of all completed hours to the Office of Community Control on or before </w:t>
+      </w:r>
+      <w:r>
+        <w:rPr>
+          <w:rFonts w:ascii="Palatino Linotype" w:hAnsi="Palatino Linotype"/>
+          <w:sz w:val="20"/>
+          <w:szCs w:val="20"/>
+        </w:rPr>
+        <w:t xml:space="preserve">June 06, 2022</w:t>
+      </w:r>
+      <w:r>
+        <w:rPr>
+          <w:rFonts w:ascii="Palatino Linotype" w:hAnsi="Palatino Linotype"/>
+          <w:sz w:val="20"/>
+          <w:szCs w:val="20"/>
+        </w:rPr>
+        <w:t xml:space="preserve">.  </w:t>
+      </w:r>
+      <w:r>
+        <w:rPr>
+          <w:rFonts w:ascii="Palatino Linotype" w:hAnsi="Palatino Linotype"/>
+          <w:sz w:val="20"/>
+          <w:szCs w:val="20"/>
+        </w:rPr>
+        <w:t xml:space="preserve"/>
+      </w:r>
+      <w:r>
+        <w:rPr>
+          <w:rFonts w:ascii="Palatino Linotype" w:hAnsi="Palatino Linotype"/>
+          <w:sz w:val="20"/>
+          <w:szCs w:val="20"/>
+        </w:rPr>
+        <w:t xml:space="preserve"/>
+      </w:r>
+      <w:r>
+        <w:rPr>
+          <w:rFonts w:ascii="Palatino Linotype" w:hAnsi="Palatino Linotype"/>
+          <w:sz w:val="20"/>
+          <w:szCs w:val="20"/>
+        </w:rPr>
+        <w:t xml:space="preserve"/>
+        <w:br/>
+        <w:t xml:space="preserve"/>
+      </w:r>
+    </w:p>
+    <w:p>
+      <w:pPr>
+        <w:jc w:val="both"/>
+        <w:rPr>
+          <w:rFonts w:ascii="Palatino Linotype" w:hAnsi="Palatino Linotype"/>
+          <w:sz w:val="20"/>
+          <w:szCs w:val="20"/>
+        </w:rPr>
+      </w:pPr>
+      <w:r>
+        <w:rPr>
+          <w:rFonts w:ascii="Palatino Linotype" w:hAnsi="Palatino Linotype"/>
+          <w:b/>
+          <w:bCs/>
+          <w:sz w:val="20"/>
+          <w:szCs w:val="20"/>
+        </w:rPr>
         <w:t xml:space="preserve">Proof of Financial Responsibility.  </w:t>
       </w:r>
       <w:r>
@@ -2974,7 +2631,7 @@
           <w:sz w:val="20"/>
           <w:szCs w:val="20"/>
         </w:rPr>
-        <w:t>The Defendant showed the Court proof of responsibility during the proceeding.</w:t>
+        <w:t xml:space="preserve">The Defendant showed the Court proof of responsibility during the proceeding.</w:t>
       </w:r>
       <w:r>
         <w:rPr>
@@ -3008,15 +2665,86 @@
           <w:szCs w:val="20"/>
         </w:rPr>
         <w:t xml:space="preserve"/>
-      </w:r>
-      <w:r>
-        <w:rPr>
-          <w:rFonts w:ascii="Palatino Linotype" w:hAnsi="Palatino Linotype"/>
-          <w:sz w:val="20"/>
-          <w:szCs w:val="20"/>
-        </w:rPr>
+        <w:br/>
         <w:t xml:space="preserve"/>
       </w:r>
+    </w:p>
+    <w:p>
+      <w:pPr>
+        <w:jc w:val="both"/>
+        <w:rPr>
+          <w:rFonts w:ascii="Palatino Linotype" w:hAnsi="Palatino Linotype"/>
+          <w:sz w:val="20"/>
+          <w:szCs w:val="20"/>
+        </w:rPr>
+      </w:pPr>
+      <w:r>
+        <w:rPr>
+          <w:rFonts w:ascii="Palatino Linotype" w:hAnsi="Palatino Linotype"/>
+          <w:b/>
+          <w:sz w:val="20"/>
+          <w:szCs w:val="20"/>
+        </w:rPr>
+        <w:t xml:space="preserve">License Suspension.</w:t>
+      </w:r>
+      <w:r>
+        <w:rPr>
+          <w:rFonts w:ascii="Palatino Linotype" w:hAnsi="Palatino Linotype"/>
+          <w:b/>
+          <w:sz w:val="20"/>
+          <w:szCs w:val="20"/>
+        </w:rPr>
+        <w:t xml:space="preserve"> </w:t>
+      </w:r>
+      <w:r>
+        <w:rPr>
+          <w:rFonts w:ascii="Palatino Linotype" w:hAnsi="Palatino Linotype"/>
+          <w:b/>
+          <w:sz w:val="20"/>
+          <w:szCs w:val="20"/>
+        </w:rPr>
+        <w:t xml:space="preserve"> </w:t>
+      </w:r>
+      <w:r>
+        <w:rPr>
+          <w:rFonts w:ascii="Palatino Linotype" w:hAnsi="Palatino Linotype"/>
+          <w:sz w:val="20"/>
+          <w:szCs w:val="20"/>
+        </w:rPr>
+        <w:t xml:space="preserve">Defendant’s </w:t>
+      </w:r>
+      <w:r>
+        <w:rPr>
+          <w:rFonts w:ascii="Palatino Linotype" w:hAnsi="Palatino Linotype"/>
+          <w:sz w:val="20"/>
+          <w:szCs w:val="20"/>
+        </w:rPr>
+        <w:t xml:space="preserve">driving</w:t>
+      </w:r>
+      <w:r>
+        <w:rPr>
+          <w:rFonts w:ascii="Palatino Linotype" w:hAnsi="Palatino Linotype"/>
+          <w:sz w:val="20"/>
+          <w:szCs w:val="20"/>
+        </w:rPr>
+        <w:t xml:space="preserve"> license is suspended from April 07, 2022</w:t>
+      </w:r>
+      <w:r>
+        <w:rPr>
+          <w:rFonts w:ascii="Palatino Linotype" w:hAnsi="Palatino Linotype"/>
+          <w:sz w:val="20"/>
+          <w:szCs w:val="20"/>
+        </w:rPr>
+        <w:t xml:space="preserve">,</w:t>
+      </w:r>
+      <w:r>
+        <w:rPr>
+          <w:rFonts w:ascii="Palatino Linotype" w:hAnsi="Palatino Linotype"/>
+          <w:sz w:val="20"/>
+          <w:szCs w:val="20"/>
+        </w:rPr>
+        <w:t xml:space="preserve"> for a term of 12 months. </w:t>
+      </w:r>
       <w:r>
         <w:rPr>
           <w:rFonts w:ascii="Palatino Linotype" w:hAnsi="Palatino Linotype"/>
@@ -3032,6 +2760,77 @@
           <w:szCs w:val="20"/>
         </w:rPr>
         <w:t xml:space="preserve"/>
+      </w:r>
+      <w:r>
+        <w:rPr>
+          <w:rFonts w:ascii="Palatino Linotype" w:hAnsi="Palatino Linotype"/>
+          <w:sz w:val="20"/>
+          <w:szCs w:val="20"/>
+        </w:rPr>
+        <w:t xml:space="preserve"/>
+      </w:r>
+      <w:r>
+        <w:rPr>
+          <w:rFonts w:ascii="Palatino Linotype" w:hAnsi="Palatino Linotype"/>
+          <w:sz w:val="20"/>
+          <w:szCs w:val="20"/>
+        </w:rPr>
+        <w:t xml:space="preserve"/>
+        <w:br/>
+        <w:t xml:space="preserve"/>
+      </w:r>
+    </w:p>
+    <w:p>
+      <w:pPr>
+        <w:jc w:val="both"/>
+        <w:rPr>
+          <w:rFonts w:ascii="Palatino Linotype" w:hAnsi="Palatino Linotype"/>
+          <w:sz w:val="20"/>
+          <w:szCs w:val="20"/>
+        </w:rPr>
+      </w:pPr>
+      <w:r>
+        <w:rPr>
+          <w:rFonts w:ascii="Palatino Linotype" w:hAnsi="Palatino Linotype"/>
+          <w:b/>
+          <w:sz w:val="20"/>
+          <w:szCs w:val="20"/>
+        </w:rPr>
+        <w:t xml:space="preserve">Other Conditions.</w:t>
+      </w:r>
+      <w:r>
+        <w:rPr>
+          <w:rFonts w:ascii="Palatino Linotype" w:hAnsi="Palatino Linotype"/>
+          <w:b/>
+          <w:sz w:val="20"/>
+          <w:szCs w:val="20"/>
+        </w:rPr>
+        <w:t xml:space="preserve"> </w:t>
+      </w:r>
+      <w:r>
+        <w:rPr>
+          <w:rFonts w:ascii="Palatino Linotype" w:hAnsi="Palatino Linotype"/>
+          <w:b/>
+          <w:sz w:val="20"/>
+          <w:szCs w:val="20"/>
+        </w:rPr>
+        <w:t xml:space="preserve"> </w:t>
+      </w:r>
+      <w:r>
+        <w:rPr>
+          <w:rFonts w:ascii="Palatino Linotype" w:hAnsi="Palatino Linotype"/>
+          <w:sz w:val="20"/>
+          <w:szCs w:val="20"/>
+        </w:rPr>
+        <w:t xml:space="preserve">Stay away from Big Bird!</w:t>
+      </w:r>
+      <w:r>
+        <w:rPr>
+          <w:rFonts w:ascii="Palatino Linotype" w:hAnsi="Palatino Linotype"/>
+          <w:sz w:val="20"/>
+          <w:szCs w:val="20"/>
+        </w:rPr>
+        <w:t>.</w:t>
       </w:r>
       <w:r>
         <w:rPr>
@@ -3275,39 +3074,7 @@
           <w:sz w:val="16"/>
           <w:szCs w:val="16"/>
         </w:rPr>
-        <w:t>Copies served by Dep. Clerk ___________</w:t>
-      </w:r>
-      <w:r>
-        <w:rPr>
-          <w:rFonts w:ascii="Palatino Linotype" w:hAnsi="Palatino Linotype"/>
-          <w:sz w:val="16"/>
-          <w:szCs w:val="16"/>
-        </w:rPr>
-        <w:t>________________</w:t>
-      </w:r>
-      <w:r>
-        <w:rPr>
-          <w:rFonts w:ascii="Palatino Linotype" w:hAnsi="Palatino Linotype"/>
-          <w:sz w:val="16"/>
-          <w:szCs w:val="16"/>
-        </w:rPr>
-        <w:t xml:space="preserve"> on the following date ___________</w:t>
-      </w:r>
-      <w:r>
-        <w:rPr>
-          <w:rFonts w:ascii="Palatino Linotype" w:hAnsi="Palatino Linotype"/>
-          <w:sz w:val="16"/>
-          <w:szCs w:val="16"/>
-        </w:rPr>
-        <w:t>_________</w:t>
-      </w:r>
-      <w:r>
-        <w:rPr>
-          <w:rFonts w:ascii="Palatino Linotype" w:hAnsi="Palatino Linotype"/>
-          <w:sz w:val="16"/>
-          <w:szCs w:val="16"/>
-        </w:rPr>
-        <w:t xml:space="preserve"> to:</w:t>
+        <w:t>Copies served by Dep. Clerk ___________________________ on the following date ____________________ to:</w:t>
       </w:r>
     </w:p>
     <w:p>
@@ -3336,15 +3103,7 @@
           <w:sz w:val="16"/>
           <w:szCs w:val="16"/>
         </w:rPr>
-        <w:t xml:space="preserve">Prosecutor’s Office: PS    </w:t>
-      </w:r>
-      <w:r>
-        <w:rPr>
-          <w:rFonts w:ascii="Palatino Linotype" w:hAnsi="Palatino Linotype"/>
-          <w:sz w:val="16"/>
-          <w:szCs w:val="16"/>
-        </w:rPr>
-        <w:t xml:space="preserve">OM     EM; Defendant’s Attorney: PS     OM     EM; Kelly Barkschat: PS     OM     EM;</w:t>
+        <w:t xml:space="preserve">Prosecutor’s Office: PS    OM     EM; Defendant’s Attorney: PS     OM     EM; Kelly Barkschat: PS     OM     EM;</w:t>
       </w:r>
     </w:p>
     <w:p>
@@ -3367,14 +3126,6 @@
           <w:szCs w:val="16"/>
         </w:rPr>
       </w:pPr>
-      <w:r>
-        <w:rPr>
-          <w:rFonts w:ascii="Palatino Linotype" w:hAnsi="Palatino Linotype"/>
-          <w:sz w:val="16"/>
-          <w:szCs w:val="16"/>
-        </w:rPr>
-        <w:t xml:space="preserve"/>
-      </w:r>
       <w:r>
         <w:rPr>
           <w:rFonts w:ascii="Palatino Linotype" w:hAnsi="Palatino Linotype"/>
@@ -3455,12 +3206,7 @@
 <w:ftr xmlns:wpc="http://schemas.microsoft.com/office/word/2010/wordprocessingCanvas" xmlns:cx="http://schemas.microsoft.com/office/drawing/2014/chartex" xmlns:cx1="http://schemas.microsoft.com/office/drawing/2015/9/8/chartex" xmlns:cx2="http://schemas.microsoft.com/office/drawing/2015/10/21/chartex" xmlns:cx3="http://schemas.microsoft.com/office/drawing/2016/5/9/chartex" xmlns:cx4="http://schemas.microsoft.com/office/drawing/2016/5/10/chartex" xmlns:cx5="http://schemas.microsoft.com/office/drawing/2016/5/11/chartex" xmlns:cx6="http://schemas.microsoft.com/office/drawing/2016/5/12/chartex" xmlns:cx7="http://schemas.microsoft.com/office/drawing/2016/5/13/chartex" xmlns:cx8="http://schemas.microsoft.com/office/drawing/2016/5/14/chartex" xmlns:mc="http://schemas.openxmlformats.org/markup-compatibility/2006" xmlns:aink="http://schemas.microsoft.com/office/drawing/2016/ink" xmlns:am3d="http://schemas.microsoft.com/office/drawing/2017/model3d" xmlns:o="urn:schemas-microsoft-com:office:office" xmlns:r="http://schemas.openxmlformats.org/officeDocument/2006/relationships" xmlns:m="http://schemas.openxmlformats.org/officeDocument/2006/math" xmlns:v="urn:schemas-microsoft-com:vml" xmlns:wp14="http://schemas.microsoft.com/office/word/2010/wordprocessingDrawing" xmlns:wp="http://schemas.openxmlformats.org/drawingml/2006/wordprocessingDrawing" xmlns:w10="urn:schemas-microsoft-com:office:word" xmlns:w="http://schemas.openxmlformats.org/wordprocessingml/2006/main" xmlns:w14="http://schemas.microsoft.com/office/word/2010/wordml" xmlns:w15="http://schemas.microsoft.com/office/word/2012/wordml" xmlns:w16cex="http://schemas.microsoft.com/office/word/2018/wordml/cex" xmlns:w16cid="http://schemas.microsoft.com/office/word/2016/wordml/cid" xmlns:w16="http://schemas.microsoft.com/office/word/2018/wordml" xmlns:w16sdtdh="http://schemas.microsoft.com/office/word/2020/wordml/sdtdatahash" xmlns:w16se="http://schemas.microsoft.com/office/word/2015/wordml/symex" xmlns:wpg="http://schemas.microsoft.com/office/word/2010/wordprocessingGroup" xmlns:wpi="http://schemas.microsoft.com/office/word/2010/wordprocessingInk" xmlns:wne="http://schemas.microsoft.com/office/word/2006/wordml" xmlns:wps="http://schemas.microsoft.com/office/word/2010/wordprocessingShape" mc:Ignorable="w14 w15 w16se w16cid w16 w16cex w16sdtdh wp14">
   <w:sdt>
     <w:sdtPr>
-      <w:rPr>
-        <w:rFonts w:ascii="Palatino Linotype" w:hAnsi="Palatino Linotype"/>
-        <w:sz w:val="20"/>
-        <w:szCs w:val="20"/>
-      </w:rPr>
-      <w:id w:val="-2099861789"/>
+      <w:id w:val="-1309706245"/>
       <w:docPartObj>
         <w:docPartGallery w:val="Page Numbers (Bottom of Page)"/>
         <w:docPartUnique/>
@@ -3475,13 +3221,19 @@
             <w:sz w:val="20"/>
             <w:szCs w:val="20"/>
           </w:rPr>
-          <w:id w:val="860082579"/>
+          <w:id w:val="98381352"/>
           <w:docPartObj>
             <w:docPartGallery w:val="Page Numbers (Top of Page)"/>
             <w:docPartUnique/>
           </w:docPartObj>
         </w:sdtPr>
-        <w:sdtEndPr/>
+        <w:sdtEndPr>
+          <w:rPr>
+            <w:rFonts w:ascii="Times New Roman" w:hAnsi="Times New Roman"/>
+            <w:sz w:val="24"/>
+            <w:szCs w:val="24"/>
+          </w:rPr>
+        </w:sdtEndPr>
         <w:sdtContent>
           <w:p>
             <w:pPr>
@@ -3610,7 +3362,7 @@
                 <w:sz w:val="20"/>
                 <w:szCs w:val="20"/>
               </w:rPr>
-              <w:t>5</w:t>
+              <w:t>3</w:t>
             </w:r>
             <w:r>
               <w:rPr>
@@ -3640,11 +3392,39 @@
               </w:rPr>
               <w:t xml:space="preserve">Final Judgment Entry 21TRC05611</w:t>
             </w:r>
+          </w:p>
+          <w:p>
+            <w:pPr>
+              <w:pStyle w:val="Footer"/>
+              <w:jc w:val="right"/>
+            </w:pPr>
           </w:p>
         </w:sdtContent>
       </w:sdt>
     </w:sdtContent>
   </w:sdt>
+  <w:p>
+    <w:pPr>
+      <w:tabs>
+        <w:tab w:val="left" w:pos="-1080"/>
+        <w:tab w:val="left" w:pos="-720"/>
+        <w:tab w:val="left" w:pos="0"/>
+        <w:tab w:val="left" w:pos="720"/>
+        <w:tab w:val="left" w:pos="1440"/>
+        <w:tab w:val="left" w:pos="2160"/>
+        <w:tab w:val="left" w:pos="2880"/>
+        <w:tab w:val="left" w:pos="3600"/>
+        <w:tab w:val="left" w:pos="4320"/>
+        <w:tab w:val="left" w:pos="4680"/>
+      </w:tabs>
+      <w:jc w:val="right"/>
+      <w:rPr>
+        <w:rFonts w:ascii="Palatino Linotype" w:hAnsi="Palatino Linotype"/>
+        <w:sz w:val="20"/>
+        <w:szCs w:val="20"/>
+      </w:rPr>
+    </w:pPr>
+  </w:p>
 </w:ftr>
 </file>
 
@@ -3836,240 +3616,8 @@
       </w:rPr>
     </w:lvl>
   </w:abstractNum>
-  <w:abstractNum w:abstractNumId="1" w15:restartNumberingAfterBreak="0">
-    <w:nsid w:val="279660C9"/>
-    <w:multiLevelType w:val="hybridMultilevel"/>
-    <w:tmpl w:val="05247724"/>
-    <w:lvl w:ilvl="0" w:tplc="04090001">
-      <w:start w:val="1"/>
-      <w:numFmt w:val="bullet"/>
-      <w:lvlText w:val=""/>
-      <w:lvlJc w:val="left"/>
-      <w:pPr>
-        <w:ind w:left="720" w:hanging="360"/>
-      </w:pPr>
-      <w:rPr>
-        <w:rFonts w:ascii="Symbol" w:hAnsi="Symbol" w:hint="default"/>
-      </w:rPr>
-    </w:lvl>
-    <w:lvl w:ilvl="1" w:tplc="04090003" w:tentative="1">
-      <w:start w:val="1"/>
-      <w:numFmt w:val="bullet"/>
-      <w:lvlText w:val="o"/>
-      <w:lvlJc w:val="left"/>
-      <w:pPr>
-        <w:ind w:left="1440" w:hanging="360"/>
-      </w:pPr>
-      <w:rPr>
-        <w:rFonts w:ascii="Courier New" w:hAnsi="Courier New" w:cs="Courier New" w:hint="default"/>
-      </w:rPr>
-    </w:lvl>
-    <w:lvl w:ilvl="2" w:tplc="04090005" w:tentative="1">
-      <w:start w:val="1"/>
-      <w:numFmt w:val="bullet"/>
-      <w:lvlText w:val=""/>
-      <w:lvlJc w:val="left"/>
-      <w:pPr>
-        <w:ind w:left="2160" w:hanging="360"/>
-      </w:pPr>
-      <w:rPr>
-        <w:rFonts w:ascii="Wingdings" w:hAnsi="Wingdings" w:hint="default"/>
-      </w:rPr>
-    </w:lvl>
-    <w:lvl w:ilvl="3" w:tplc="04090001" w:tentative="1">
-      <w:start w:val="1"/>
-      <w:numFmt w:val="bullet"/>
-      <w:lvlText w:val=""/>
-      <w:lvlJc w:val="left"/>
-      <w:pPr>
-        <w:ind w:left="2880" w:hanging="360"/>
-      </w:pPr>
-      <w:rPr>
-        <w:rFonts w:ascii="Symbol" w:hAnsi="Symbol" w:hint="default"/>
-      </w:rPr>
-    </w:lvl>
-    <w:lvl w:ilvl="4" w:tplc="04090003" w:tentative="1">
-      <w:start w:val="1"/>
-      <w:numFmt w:val="bullet"/>
-      <w:lvlText w:val="o"/>
-      <w:lvlJc w:val="left"/>
-      <w:pPr>
-        <w:ind w:left="3600" w:hanging="360"/>
-      </w:pPr>
-      <w:rPr>
-        <w:rFonts w:ascii="Courier New" w:hAnsi="Courier New" w:cs="Courier New" w:hint="default"/>
-      </w:rPr>
-    </w:lvl>
-    <w:lvl w:ilvl="5" w:tplc="04090005" w:tentative="1">
-      <w:start w:val="1"/>
-      <w:numFmt w:val="bullet"/>
-      <w:lvlText w:val=""/>
-      <w:lvlJc w:val="left"/>
-      <w:pPr>
-        <w:ind w:left="4320" w:hanging="360"/>
-      </w:pPr>
-      <w:rPr>
-        <w:rFonts w:ascii="Wingdings" w:hAnsi="Wingdings" w:hint="default"/>
-      </w:rPr>
-    </w:lvl>
-    <w:lvl w:ilvl="6" w:tplc="04090001" w:tentative="1">
-      <w:start w:val="1"/>
-      <w:numFmt w:val="bullet"/>
-      <w:lvlText w:val=""/>
-      <w:lvlJc w:val="left"/>
-      <w:pPr>
-        <w:ind w:left="5040" w:hanging="360"/>
-      </w:pPr>
-      <w:rPr>
-        <w:rFonts w:ascii="Symbol" w:hAnsi="Symbol" w:hint="default"/>
-      </w:rPr>
-    </w:lvl>
-    <w:lvl w:ilvl="7" w:tplc="04090003" w:tentative="1">
-      <w:start w:val="1"/>
-      <w:numFmt w:val="bullet"/>
-      <w:lvlText w:val="o"/>
-      <w:lvlJc w:val="left"/>
-      <w:pPr>
-        <w:ind w:left="5760" w:hanging="360"/>
-      </w:pPr>
-      <w:rPr>
-        <w:rFonts w:ascii="Courier New" w:hAnsi="Courier New" w:cs="Courier New" w:hint="default"/>
-      </w:rPr>
-    </w:lvl>
-    <w:lvl w:ilvl="8" w:tplc="04090005" w:tentative="1">
-      <w:start w:val="1"/>
-      <w:numFmt w:val="bullet"/>
-      <w:lvlText w:val=""/>
-      <w:lvlJc w:val="left"/>
-      <w:pPr>
-        <w:ind w:left="6480" w:hanging="360"/>
-      </w:pPr>
-      <w:rPr>
-        <w:rFonts w:ascii="Wingdings" w:hAnsi="Wingdings" w:hint="default"/>
-      </w:rPr>
-    </w:lvl>
-  </w:abstractNum>
-  <w:abstractNum w:abstractNumId="2" w15:restartNumberingAfterBreak="0">
-    <w:nsid w:val="2E17566E"/>
-    <w:multiLevelType w:val="hybridMultilevel"/>
-    <w:tmpl w:val="00866CE6"/>
-    <w:lvl w:ilvl="0" w:tplc="04090001">
-      <w:start w:val="1"/>
-      <w:numFmt w:val="bullet"/>
-      <w:lvlText w:val=""/>
-      <w:lvlJc w:val="left"/>
-      <w:pPr>
-        <w:ind w:left="779" w:hanging="360"/>
-      </w:pPr>
-      <w:rPr>
-        <w:rFonts w:ascii="Symbol" w:hAnsi="Symbol" w:hint="default"/>
-      </w:rPr>
-    </w:lvl>
-    <w:lvl w:ilvl="1" w:tplc="04090003">
-      <w:start w:val="1"/>
-      <w:numFmt w:val="bullet"/>
-      <w:lvlText w:val="o"/>
-      <w:lvlJc w:val="left"/>
-      <w:pPr>
-        <w:ind w:left="1499" w:hanging="360"/>
-      </w:pPr>
-      <w:rPr>
-        <w:rFonts w:ascii="Courier New" w:hAnsi="Courier New" w:cs="Courier New" w:hint="default"/>
-      </w:rPr>
-    </w:lvl>
-    <w:lvl w:ilvl="2" w:tplc="04090005" w:tentative="1">
-      <w:start w:val="1"/>
-      <w:numFmt w:val="bullet"/>
-      <w:lvlText w:val=""/>
-      <w:lvlJc w:val="left"/>
-      <w:pPr>
-        <w:ind w:left="2219" w:hanging="360"/>
-      </w:pPr>
-      <w:rPr>
-        <w:rFonts w:ascii="Wingdings" w:hAnsi="Wingdings" w:hint="default"/>
-      </w:rPr>
-    </w:lvl>
-    <w:lvl w:ilvl="3" w:tplc="04090001" w:tentative="1">
-      <w:start w:val="1"/>
-      <w:numFmt w:val="bullet"/>
-      <w:lvlText w:val=""/>
-      <w:lvlJc w:val="left"/>
-      <w:pPr>
-        <w:ind w:left="2939" w:hanging="360"/>
-      </w:pPr>
-      <w:rPr>
-        <w:rFonts w:ascii="Symbol" w:hAnsi="Symbol" w:hint="default"/>
-      </w:rPr>
-    </w:lvl>
-    <w:lvl w:ilvl="4" w:tplc="04090003" w:tentative="1">
-      <w:start w:val="1"/>
-      <w:numFmt w:val="bullet"/>
-      <w:lvlText w:val="o"/>
-      <w:lvlJc w:val="left"/>
-      <w:pPr>
-        <w:ind w:left="3659" w:hanging="360"/>
-      </w:pPr>
-      <w:rPr>
-        <w:rFonts w:ascii="Courier New" w:hAnsi="Courier New" w:cs="Courier New" w:hint="default"/>
-      </w:rPr>
-    </w:lvl>
-    <w:lvl w:ilvl="5" w:tplc="04090005" w:tentative="1">
-      <w:start w:val="1"/>
-      <w:numFmt w:val="bullet"/>
-      <w:lvlText w:val=""/>
-      <w:lvlJc w:val="left"/>
-      <w:pPr>
-        <w:ind w:left="4379" w:hanging="360"/>
-      </w:pPr>
-      <w:rPr>
-        <w:rFonts w:ascii="Wingdings" w:hAnsi="Wingdings" w:hint="default"/>
-      </w:rPr>
-    </w:lvl>
-    <w:lvl w:ilvl="6" w:tplc="04090001" w:tentative="1">
-      <w:start w:val="1"/>
-      <w:numFmt w:val="bullet"/>
-      <w:lvlText w:val=""/>
-      <w:lvlJc w:val="left"/>
-      <w:pPr>
-        <w:ind w:left="5099" w:hanging="360"/>
-      </w:pPr>
-      <w:rPr>
-        <w:rFonts w:ascii="Symbol" w:hAnsi="Symbol" w:hint="default"/>
-      </w:rPr>
-    </w:lvl>
-    <w:lvl w:ilvl="7" w:tplc="04090003" w:tentative="1">
-      <w:start w:val="1"/>
-      <w:numFmt w:val="bullet"/>
-      <w:lvlText w:val="o"/>
-      <w:lvlJc w:val="left"/>
-      <w:pPr>
-        <w:ind w:left="5819" w:hanging="360"/>
-      </w:pPr>
-      <w:rPr>
-        <w:rFonts w:ascii="Courier New" w:hAnsi="Courier New" w:cs="Courier New" w:hint="default"/>
-      </w:rPr>
-    </w:lvl>
-    <w:lvl w:ilvl="8" w:tplc="04090005" w:tentative="1">
-      <w:start w:val="1"/>
-      <w:numFmt w:val="bullet"/>
-      <w:lvlText w:val=""/>
-      <w:lvlJc w:val="left"/>
-      <w:pPr>
-        <w:ind w:left="6539" w:hanging="360"/>
-      </w:pPr>
-      <w:rPr>
-        <w:rFonts w:ascii="Wingdings" w:hAnsi="Wingdings" w:hint="default"/>
-      </w:rPr>
-    </w:lvl>
-  </w:abstractNum>
   <w:num w:numId="1">
     <w:abstractNumId w:val="0"/>
-  </w:num>
-  <w:num w:numId="2">
-    <w:abstractNumId w:val="2"/>
-  </w:num>
-  <w:num w:numId="3">
-    <w:abstractNumId w:val="1"/>
   </w:num>
 </w:numbering>
 </file>
@@ -4626,49 +4174,6 @@
       <w:contextualSpacing/>
     </w:pPr>
   </w:style>
-  <w:style w:type="character" w:styleId="CommentReference">
-    <w:name w:val="annotation reference"/>
-    <w:basedOn w:val="DefaultParagraphFont"/>
-    <w:uiPriority w:val="99"/>
-    <w:semiHidden/>
-    <w:unhideWhenUsed/>
-    <w:rsid w:val="00A53114"/>
-    <w:rPr>
-      <w:sz w:val="16"/>
-      <w:szCs w:val="16"/>
-    </w:rPr>
-  </w:style>
-  <w:style w:type="paragraph" w:styleId="CommentText">
-    <w:name w:val="annotation text"/>
-    <w:basedOn w:val="Normal"/>
-    <w:link w:val="CommentTextChar"/>
-    <w:uiPriority w:val="99"/>
-    <w:unhideWhenUsed/>
-    <w:rsid w:val="00A53114"/>
-    <w:pPr>
-      <w:widowControl/>
-      <w:autoSpaceDE/>
-      <w:autoSpaceDN/>
-      <w:adjustRightInd/>
-    </w:pPr>
-    <w:rPr>
-      <w:rFonts w:asciiTheme="minorHAnsi" w:eastAsiaTheme="minorHAnsi" w:hAnsiTheme="minorHAnsi" w:cstheme="minorBidi"/>
-      <w:sz w:val="20"/>
-      <w:szCs w:val="20"/>
-    </w:rPr>
-  </w:style>
-  <w:style w:type="character" w:customStyle="1" w:styleId="CommentTextChar">
-    <w:name w:val="Comment Text Char"/>
-    <w:basedOn w:val="DefaultParagraphFont"/>
-    <w:link w:val="CommentText"/>
-    <w:uiPriority w:val="99"/>
-    <w:rsid w:val="00A53114"/>
-    <w:rPr>
-      <w:rFonts w:eastAsiaTheme="minorHAnsi"/>
-      <w:sz w:val="20"/>
-      <w:szCs w:val="20"/>
-    </w:rPr>
-  </w:style>
 </w:styles>
 </file>
 

</xml_diff>

<commit_message>
Updated pytest.ini file to account for create_entry_test marker.
</commit_message>
<xml_diff>
--- a/tests/resources/Saved/21TRC05611_Crim_Traffic Judgment Entry.docx
+++ b/tests/resources/Saved/21TRC05611_Crim_Traffic Judgment Entry.docx
@@ -598,7 +598,7 @@
           <w:sz w:val="20"/>
           <w:szCs w:val="20"/>
         </w:rPr>
-        <w:t xml:space="preserve"> on April 07, 2022.</w:t>
+        <w:t xml:space="preserve"> on April 08, 2022.</w:t>
       </w:r>
       <w:r>
         <w:rPr>
@@ -2390,7 +2390,7 @@
           <w:sz w:val="20"/>
           <w:szCs w:val="20"/>
         </w:rPr>
-        <w:t xml:space="preserve">April 07, 2022</w:t>
+        <w:t xml:space="preserve">April 08, 2022</w:t>
       </w:r>
       <w:r>
         <w:rPr>
@@ -2560,7 +2560,7 @@
           <w:sz w:val="20"/>
           <w:szCs w:val="20"/>
         </w:rPr>
-        <w:t xml:space="preserve">June 06, 2022</w:t>
+        <w:t xml:space="preserve">June 07, 2022</w:t>
       </w:r>
       <w:r>
         <w:rPr>
@@ -2727,7 +2727,7 @@
           <w:sz w:val="20"/>
           <w:szCs w:val="20"/>
         </w:rPr>
-        <w:t xml:space="preserve"> license is suspended from April 07, 2022</w:t>
+        <w:t xml:space="preserve"> license is suspended from April 08, 2022</w:t>
       </w:r>
       <w:r>
         <w:rPr>

</xml_diff>